<commit_message>
client code test 1
</commit_message>
<xml_diff>
--- a/Project_Proposal_3.docx
+++ b/Project_Proposal_3.docx
@@ -18,7 +18,7 @@
         <mc:AlternateContent>
           <mc:Choice Requires="wps">
             <w:drawing>
-              <wp:anchor distT="0" distB="0" distL="114300" distR="114300" simplePos="0" relativeHeight="251659264" behindDoc="0" locked="0" layoutInCell="1" allowOverlap="1" wp14:anchorId="17F7299B" wp14:editId="0003E55F">
+              <wp:anchor distT="0" distB="0" distL="114300" distR="114300" simplePos="0" relativeHeight="251660288" behindDoc="0" locked="0" layoutInCell="1" allowOverlap="1" wp14:anchorId="17F7299B" wp14:editId="0003E55F">
                 <wp:simplePos x="0" y="0"/>
                 <wp:positionH relativeFrom="margin">
                   <wp:posOffset>-127000</wp:posOffset>
@@ -198,7 +198,7 @@
                 <v:stroke joinstyle="miter"/>
                 <v:path gradientshapeok="t" o:connecttype="rect"/>
               </v:shapetype>
-              <v:shape id="Text Box 2" o:spid="_x0000_s1026" type="#_x0000_t202" style="position:absolute;margin-left:-10pt;margin-top:6.45pt;width:558.55pt;height:195pt;z-index:251659264;visibility:visible;mso-wrap-style:square;mso-width-percent:0;mso-height-percent:0;mso-wrap-distance-left:9pt;mso-wrap-distance-top:0;mso-wrap-distance-right:9pt;mso-wrap-distance-bottom:0;mso-position-horizontal:absolute;mso-position-horizontal-relative:margin;mso-position-vertical:absolute;mso-position-vertical-relative:text;mso-width-percent:0;mso-height-percent:0;mso-width-relative:margin;mso-height-relative:margin;v-text-anchor:top" o:gfxdata="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" filled="f" stroked="f">
+              <v:shape id="Text Box 2" o:spid="_x0000_s1026" type="#_x0000_t202" style="position:absolute;margin-left:-10pt;margin-top:6.45pt;width:558.55pt;height:195pt;z-index:251660288;visibility:visible;mso-wrap-style:square;mso-width-percent:0;mso-height-percent:0;mso-wrap-distance-left:9pt;mso-wrap-distance-top:0;mso-wrap-distance-right:9pt;mso-wrap-distance-bottom:0;mso-position-horizontal:absolute;mso-position-horizontal-relative:margin;mso-position-vertical:absolute;mso-position-vertical-relative:text;mso-width-percent:0;mso-height-percent:0;mso-width-relative:margin;mso-height-relative:margin;v-text-anchor:top" o:gfxdata="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" filled="f" stroked="f">
                 <v:textbox>
                   <w:txbxContent>
                     <w:p>
@@ -364,7 +364,7 @@
         <mc:AlternateContent>
           <mc:Choice Requires="wps">
             <w:drawing>
-              <wp:anchor distT="45720" distB="45720" distL="114300" distR="114300" simplePos="0" relativeHeight="251567616" behindDoc="0" locked="0" layoutInCell="1" allowOverlap="1" wp14:anchorId="4AB9532F" wp14:editId="42B90445">
+              <wp:anchor distT="45720" distB="45720" distL="114300" distR="114300" simplePos="0" relativeHeight="251651072" behindDoc="0" locked="0" layoutInCell="1" allowOverlap="1" wp14:anchorId="4AB9532F" wp14:editId="42B90445">
                 <wp:simplePos x="0" y="0"/>
                 <wp:positionH relativeFrom="column">
                   <wp:posOffset>1766570</wp:posOffset>
@@ -449,7 +449,7 @@
           </mc:Choice>
           <mc:Fallback>
             <w:pict>
-              <v:shape w14:anchorId="4AB9532F" id="_x0000_s1027" type="#_x0000_t202" style="position:absolute;margin-left:139.1pt;margin-top:30.3pt;width:132.25pt;height:39.35pt;z-index:251567616;visibility:visible;mso-wrap-style:square;mso-width-percent:0;mso-height-percent:0;mso-wrap-distance-left:9pt;mso-wrap-distance-top:3.6pt;mso-wrap-distance-right:9pt;mso-wrap-distance-bottom:3.6pt;mso-position-horizontal:absolute;mso-position-horizontal-relative:text;mso-position-vertical:absolute;mso-position-vertical-relative:text;mso-width-percent:0;mso-height-percent:0;mso-width-relative:margin;mso-height-relative:margin;v-text-anchor:top" o:gfxdata="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" strokecolor="white [3212]">
+              <v:shape w14:anchorId="4AB9532F" id="_x0000_s1027" type="#_x0000_t202" style="position:absolute;margin-left:139.1pt;margin-top:30.3pt;width:132.25pt;height:39.35pt;z-index:251651072;visibility:visible;mso-wrap-style:square;mso-width-percent:0;mso-height-percent:0;mso-wrap-distance-left:9pt;mso-wrap-distance-top:3.6pt;mso-wrap-distance-right:9pt;mso-wrap-distance-bottom:3.6pt;mso-position-horizontal:absolute;mso-position-horizontal-relative:text;mso-position-vertical:absolute;mso-position-vertical-relative:text;mso-width-percent:0;mso-height-percent:0;mso-width-relative:margin;mso-height-relative:margin;v-text-anchor:top" o:gfxdata="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" strokecolor="white [3212]">
                 <v:textbox>
                   <w:txbxContent>
                     <w:p>
@@ -490,7 +490,7 @@
         <mc:AlternateContent>
           <mc:Choice Requires="wps">
             <w:drawing>
-              <wp:anchor distT="0" distB="0" distL="114300" distR="114300" simplePos="0" relativeHeight="251501056" behindDoc="0" locked="0" layoutInCell="1" allowOverlap="1" wp14:anchorId="4094D8D1" wp14:editId="294EAFC1">
+              <wp:anchor distT="0" distB="0" distL="114300" distR="114300" simplePos="0" relativeHeight="251649024" behindDoc="0" locked="0" layoutInCell="1" allowOverlap="1" wp14:anchorId="4094D8D1" wp14:editId="294EAFC1">
                 <wp:simplePos x="0" y="0"/>
                 <wp:positionH relativeFrom="column">
                   <wp:posOffset>3124200</wp:posOffset>
@@ -746,7 +746,7 @@
           </mc:Choice>
           <mc:Fallback>
             <w:pict>
-              <v:shape w14:anchorId="4094D8D1" id="_x0000_s1028" type="#_x0000_t202" style="position:absolute;margin-left:246pt;margin-top:.7pt;width:305.85pt;height:145pt;z-index:251501056;visibility:visible;mso-wrap-style:square;mso-width-percent:0;mso-height-percent:0;mso-wrap-distance-left:9pt;mso-wrap-distance-top:0;mso-wrap-distance-right:9pt;mso-wrap-distance-bottom:0;mso-position-horizontal:absolute;mso-position-horizontal-relative:text;mso-position-vertical:absolute;mso-position-vertical-relative:text;mso-width-percent:0;mso-height-percent:0;mso-width-relative:margin;mso-height-relative:margin;v-text-anchor:top" o:gfxdata="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" stroked="f">
+              <v:shape w14:anchorId="4094D8D1" id="_x0000_s1028" type="#_x0000_t202" style="position:absolute;margin-left:246pt;margin-top:.7pt;width:305.85pt;height:145pt;z-index:251649024;visibility:visible;mso-wrap-style:square;mso-width-percent:0;mso-height-percent:0;mso-wrap-distance-left:9pt;mso-wrap-distance-top:0;mso-wrap-distance-right:9pt;mso-wrap-distance-bottom:0;mso-position-horizontal:absolute;mso-position-horizontal-relative:text;mso-position-vertical:absolute;mso-position-vertical-relative:text;mso-width-percent:0;mso-height-percent:0;mso-width-relative:margin;mso-height-relative:margin;v-text-anchor:top" o:gfxdata="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" stroked="f">
                 <v:textbox>
                   <w:txbxContent>
                     <w:p>
@@ -1017,7 +1017,25 @@
           <w:sz w:val="24"/>
           <w:szCs w:val="24"/>
         </w:rPr>
-        <w:t xml:space="preserve">The objective of this project is to design and implement an </w:t>
+        <w:t xml:space="preserve">The objective of this project is to design and implement </w:t>
+      </w:r>
+      <w:proofErr w:type="gramStart"/>
+      <w:r>
+        <w:rPr>
+          <w:rFonts w:ascii="Times New Roman" w:hAnsi="Times New Roman" w:cs="Times New Roman"/>
+          <w:sz w:val="24"/>
+          <w:szCs w:val="24"/>
+        </w:rPr>
+        <w:t>an</w:t>
+      </w:r>
+      <w:proofErr w:type="gramEnd"/>
+      <w:r>
+        <w:rPr>
+          <w:rFonts w:ascii="Times New Roman" w:hAnsi="Times New Roman" w:cs="Times New Roman"/>
+          <w:sz w:val="24"/>
+          <w:szCs w:val="24"/>
+        </w:rPr>
+        <w:t xml:space="preserve"> </w:t>
       </w:r>
       <w:r>
         <w:rPr>
@@ -1734,7 +1752,25 @@
           <w:sz w:val="24"/>
           <w:szCs w:val="24"/>
         </w:rPr>
-        <w:t xml:space="preserve"> for secure communication and MAC address based authentication </w:t>
+        <w:t xml:space="preserve"> for secure communication and MAC </w:t>
+      </w:r>
+      <w:proofErr w:type="gramStart"/>
+      <w:r>
+        <w:rPr>
+          <w:rFonts w:ascii="Times New Roman" w:hAnsi="Times New Roman" w:cs="Times New Roman"/>
+          <w:sz w:val="24"/>
+          <w:szCs w:val="24"/>
+        </w:rPr>
+        <w:t>address based</w:t>
+      </w:r>
+      <w:proofErr w:type="gramEnd"/>
+      <w:r>
+        <w:rPr>
+          <w:rFonts w:ascii="Times New Roman" w:hAnsi="Times New Roman" w:cs="Times New Roman"/>
+          <w:sz w:val="24"/>
+          <w:szCs w:val="24"/>
+        </w:rPr>
+        <w:t xml:space="preserve"> authentication </w:t>
       </w:r>
     </w:p>
     <w:p>
@@ -1900,7 +1936,7 @@
           <w:noProof/>
         </w:rPr>
         <w:drawing>
-          <wp:anchor distT="0" distB="0" distL="114300" distR="114300" simplePos="0" relativeHeight="251511296" behindDoc="0" locked="0" layoutInCell="1" allowOverlap="1" wp14:anchorId="62AD7A64" wp14:editId="343D27DE">
+          <wp:anchor distT="0" distB="0" distL="114300" distR="114300" simplePos="0" relativeHeight="251650048" behindDoc="0" locked="0" layoutInCell="1" allowOverlap="1" wp14:anchorId="62AD7A64" wp14:editId="343D27DE">
             <wp:simplePos x="0" y="0"/>
             <wp:positionH relativeFrom="margin">
               <wp:posOffset>851477</wp:posOffset>
@@ -2014,7 +2050,7 @@
         <mc:AlternateContent>
           <mc:Choice Requires="wps">
             <w:drawing>
-              <wp:anchor distT="0" distB="0" distL="114300" distR="114300" simplePos="0" relativeHeight="251582976" behindDoc="0" locked="0" layoutInCell="1" allowOverlap="1" wp14:anchorId="4E9B0A3D" wp14:editId="2CE4B847">
+              <wp:anchor distT="0" distB="0" distL="114300" distR="114300" simplePos="0" relativeHeight="251653120" behindDoc="0" locked="0" layoutInCell="1" allowOverlap="1" wp14:anchorId="4E9B0A3D" wp14:editId="2CE4B847">
                 <wp:simplePos x="0" y="0"/>
                 <wp:positionH relativeFrom="column">
                   <wp:posOffset>5062451</wp:posOffset>
@@ -2091,7 +2127,7 @@
         <mc:AlternateContent>
           <mc:Choice Requires="wps">
             <w:drawing>
-              <wp:anchor distT="0" distB="0" distL="114300" distR="114300" simplePos="0" relativeHeight="251573760" behindDoc="0" locked="0" layoutInCell="1" allowOverlap="1" wp14:anchorId="3A1AAD30" wp14:editId="2C72E3D4">
+              <wp:anchor distT="0" distB="0" distL="114300" distR="114300" simplePos="0" relativeHeight="251652096" behindDoc="0" locked="0" layoutInCell="1" allowOverlap="1" wp14:anchorId="3A1AAD30" wp14:editId="2C72E3D4">
                 <wp:simplePos x="0" y="0"/>
                 <wp:positionH relativeFrom="column">
                   <wp:posOffset>2324100</wp:posOffset>
@@ -3337,7 +3373,7 @@
         <mc:AlternateContent>
           <mc:Choice Requires="wps">
             <w:drawing>
-              <wp:anchor distT="45720" distB="45720" distL="114300" distR="114300" simplePos="0" relativeHeight="251669504" behindDoc="0" locked="0" layoutInCell="1" allowOverlap="1" wp14:anchorId="2718A286" wp14:editId="414FEF21">
+              <wp:anchor distT="45720" distB="45720" distL="114300" distR="114300" simplePos="0" relativeHeight="251666432" behindDoc="0" locked="0" layoutInCell="1" allowOverlap="1" wp14:anchorId="2718A286" wp14:editId="414FEF21">
                 <wp:simplePos x="0" y="0"/>
                 <wp:positionH relativeFrom="column">
                   <wp:posOffset>1532255</wp:posOffset>
@@ -3687,14 +3723,32 @@
                                 <w:szCs w:val="24"/>
                                 <w:lang w:val="en-SG"/>
                               </w:rPr>
-                              <w:t>WEEK 10:</w:t>
+                              <w:t xml:space="preserve">WEEK </w:t>
+                            </w:r>
+                            <w:proofErr w:type="gramStart"/>
+                            <w:r>
+                              <w:rPr>
+                                <w:color w:val="548DD4" w:themeColor="text2" w:themeTint="99"/>
+                                <w:sz w:val="24"/>
+                                <w:szCs w:val="24"/>
+                                <w:lang w:val="en-SG"/>
+                              </w:rPr>
+                              <w:t>10:</w:t>
                             </w:r>
                             <w:r>
                               <w:rPr>
                                 <w:sz w:val="24"/>
                                 <w:szCs w:val="24"/>
                               </w:rPr>
-                              <w:t>Final testing</w:t>
+                              <w:t>Final</w:t>
+                            </w:r>
+                            <w:proofErr w:type="gramEnd"/>
+                            <w:r>
+                              <w:rPr>
+                                <w:sz w:val="24"/>
+                                <w:szCs w:val="24"/>
+                              </w:rPr>
+                              <w:t xml:space="preserve"> testing</w:t>
                             </w:r>
                           </w:p>
                           <w:p>
@@ -3732,7 +3786,7 @@
           </mc:Choice>
           <mc:Fallback>
             <w:pict>
-              <v:shape w14:anchorId="2718A286" id="Text Box 52" o:spid="_x0000_s1029" type="#_x0000_t202" style="position:absolute;left:0;text-align:left;margin-left:120.65pt;margin-top:8.05pt;width:269.05pt;height:270.65pt;z-index:251669504;visibility:visible;mso-wrap-style:square;mso-width-percent:0;mso-height-percent:0;mso-wrap-distance-left:9pt;mso-wrap-distance-top:3.6pt;mso-wrap-distance-right:9pt;mso-wrap-distance-bottom:3.6pt;mso-position-horizontal:absolute;mso-position-horizontal-relative:text;mso-position-vertical:absolute;mso-position-vertical-relative:text;mso-width-percent:0;mso-height-percent:0;mso-width-relative:margin;mso-height-relative:margin;v-text-anchor:top" o:gfxdata="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" strokecolor="window">
+              <v:shape w14:anchorId="2718A286" id="Text Box 52" o:spid="_x0000_s1029" type="#_x0000_t202" style="position:absolute;left:0;text-align:left;margin-left:120.65pt;margin-top:8.05pt;width:269.05pt;height:270.65pt;z-index:251666432;visibility:visible;mso-wrap-style:square;mso-width-percent:0;mso-height-percent:0;mso-wrap-distance-left:9pt;mso-wrap-distance-top:3.6pt;mso-wrap-distance-right:9pt;mso-wrap-distance-bottom:3.6pt;mso-position-horizontal:absolute;mso-position-horizontal-relative:text;mso-position-vertical:absolute;mso-position-vertical-relative:text;mso-width-percent:0;mso-height-percent:0;mso-width-relative:margin;mso-height-relative:margin;v-text-anchor:top" o:gfxdata="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" strokecolor="window">
                 <v:textbox>
                   <w:txbxContent>
                     <w:p>
@@ -4042,14 +4096,32 @@
                           <w:szCs w:val="24"/>
                           <w:lang w:val="en-SG"/>
                         </w:rPr>
-                        <w:t>WEEK 10:</w:t>
+                        <w:t xml:space="preserve">WEEK </w:t>
+                      </w:r>
+                      <w:proofErr w:type="gramStart"/>
+                      <w:r>
+                        <w:rPr>
+                          <w:color w:val="548DD4" w:themeColor="text2" w:themeTint="99"/>
+                          <w:sz w:val="24"/>
+                          <w:szCs w:val="24"/>
+                          <w:lang w:val="en-SG"/>
+                        </w:rPr>
+                        <w:t>10:</w:t>
                       </w:r>
                       <w:r>
                         <w:rPr>
                           <w:sz w:val="24"/>
                           <w:szCs w:val="24"/>
                         </w:rPr>
-                        <w:t>Final testing</w:t>
+                        <w:t>Final</w:t>
+                      </w:r>
+                      <w:proofErr w:type="gramEnd"/>
+                      <w:r>
+                        <w:rPr>
+                          <w:sz w:val="24"/>
+                          <w:szCs w:val="24"/>
+                        </w:rPr>
+                        <w:t xml:space="preserve"> testing</w:t>
                       </w:r>
                     </w:p>
                     <w:p>
@@ -4098,7 +4170,7 @@
         <mc:AlternateContent>
           <mc:Choice Requires="wps">
             <w:drawing>
-              <wp:anchor distT="0" distB="0" distL="114300" distR="114300" simplePos="0" relativeHeight="251646976" behindDoc="0" locked="0" layoutInCell="1" allowOverlap="1" wp14:anchorId="771FABBE" wp14:editId="44A05EC9">
+              <wp:anchor distT="0" distB="0" distL="114300" distR="114300" simplePos="0" relativeHeight="251654144" behindDoc="0" locked="0" layoutInCell="1" allowOverlap="1" wp14:anchorId="771FABBE" wp14:editId="44A05EC9">
                 <wp:simplePos x="0" y="0"/>
                 <wp:positionH relativeFrom="column">
                   <wp:posOffset>501015</wp:posOffset>
@@ -4169,7 +4241,7 @@
         <mc:AlternateContent>
           <mc:Choice Requires="wps">
             <w:drawing>
-              <wp:anchor distT="4294967295" distB="4294967295" distL="114300" distR="114300" simplePos="0" relativeHeight="251649024" behindDoc="0" locked="0" layoutInCell="1" allowOverlap="1" wp14:anchorId="150C99A7" wp14:editId="5931E795">
+              <wp:anchor distT="4294967295" distB="4294967295" distL="114300" distR="114300" simplePos="0" relativeHeight="251655168" behindDoc="0" locked="0" layoutInCell="1" allowOverlap="1" wp14:anchorId="150C99A7" wp14:editId="5931E795">
                 <wp:simplePos x="0" y="0"/>
                 <wp:positionH relativeFrom="column">
                   <wp:posOffset>480695</wp:posOffset>
@@ -4263,7 +4335,7 @@
         <mc:AlternateContent>
           <mc:Choice Requires="wps">
             <w:drawing>
-              <wp:anchor distT="4294967295" distB="4294967295" distL="114300" distR="114300" simplePos="0" relativeHeight="251651072" behindDoc="0" locked="0" layoutInCell="1" allowOverlap="1" wp14:anchorId="1F6F5870" wp14:editId="4A83AC4F">
+              <wp:anchor distT="4294967295" distB="4294967295" distL="114300" distR="114300" simplePos="0" relativeHeight="251656192" behindDoc="0" locked="0" layoutInCell="1" allowOverlap="1" wp14:anchorId="1F6F5870" wp14:editId="4A83AC4F">
                 <wp:simplePos x="0" y="0"/>
                 <wp:positionH relativeFrom="column">
                   <wp:posOffset>479425</wp:posOffset>
@@ -4361,7 +4433,7 @@
         <mc:AlternateContent>
           <mc:Choice Requires="wps">
             <w:drawing>
-              <wp:anchor distT="4294967295" distB="4294967295" distL="114300" distR="114300" simplePos="0" relativeHeight="251653120" behindDoc="0" locked="0" layoutInCell="1" allowOverlap="1" wp14:anchorId="0DA08015" wp14:editId="0F427854">
+              <wp:anchor distT="4294967295" distB="4294967295" distL="114300" distR="114300" simplePos="0" relativeHeight="251657216" behindDoc="0" locked="0" layoutInCell="1" allowOverlap="1" wp14:anchorId="0DA08015" wp14:editId="0F427854">
                 <wp:simplePos x="0" y="0"/>
                 <wp:positionH relativeFrom="column">
                   <wp:posOffset>481965</wp:posOffset>
@@ -4460,7 +4532,7 @@
         <mc:AlternateContent>
           <mc:Choice Requires="wps">
             <w:drawing>
-              <wp:anchor distT="4294967295" distB="4294967295" distL="114300" distR="114300" simplePos="0" relativeHeight="251655168" behindDoc="0" locked="0" layoutInCell="1" allowOverlap="1" wp14:anchorId="615E4C5D" wp14:editId="3A0844F2">
+              <wp:anchor distT="4294967295" distB="4294967295" distL="114300" distR="114300" simplePos="0" relativeHeight="251658240" behindDoc="0" locked="0" layoutInCell="1" allowOverlap="1" wp14:anchorId="615E4C5D" wp14:editId="3A0844F2">
                 <wp:simplePos x="0" y="0"/>
                 <wp:positionH relativeFrom="column">
                   <wp:posOffset>493395</wp:posOffset>
@@ -4545,7 +4617,7 @@
         <mc:AlternateContent>
           <mc:Choice Requires="wps">
             <w:drawing>
-              <wp:anchor distT="4294967295" distB="4294967295" distL="114300" distR="114300" simplePos="0" relativeHeight="251657216" behindDoc="0" locked="0" layoutInCell="1" allowOverlap="1" wp14:anchorId="79A48876" wp14:editId="5619BCF6">
+              <wp:anchor distT="4294967295" distB="4294967295" distL="114300" distR="114300" simplePos="0" relativeHeight="251659264" behindDoc="0" locked="0" layoutInCell="1" allowOverlap="1" wp14:anchorId="79A48876" wp14:editId="5619BCF6">
                 <wp:simplePos x="0" y="0"/>
                 <wp:positionH relativeFrom="column">
                   <wp:posOffset>488315</wp:posOffset>
@@ -4628,7 +4700,7 @@
         <mc:AlternateContent>
           <mc:Choice Requires="wps">
             <w:drawing>
-              <wp:anchor distT="4294967295" distB="4294967295" distL="114300" distR="114300" simplePos="0" relativeHeight="251659264" behindDoc="0" locked="0" layoutInCell="1" allowOverlap="1" wp14:anchorId="381420A9" wp14:editId="5D21F1E7">
+              <wp:anchor distT="4294967295" distB="4294967295" distL="114300" distR="114300" simplePos="0" relativeHeight="251661312" behindDoc="0" locked="0" layoutInCell="1" allowOverlap="1" wp14:anchorId="381420A9" wp14:editId="5D21F1E7">
                 <wp:simplePos x="0" y="0"/>
                 <wp:positionH relativeFrom="column">
                   <wp:posOffset>494030</wp:posOffset>
@@ -4711,7 +4783,7 @@
         <mc:AlternateContent>
           <mc:Choice Requires="wps">
             <w:drawing>
-              <wp:anchor distT="4294967295" distB="4294967295" distL="114300" distR="114300" simplePos="0" relativeHeight="251661312" behindDoc="0" locked="0" layoutInCell="1" allowOverlap="1" wp14:anchorId="7735CEBB" wp14:editId="1DDDF78B">
+              <wp:anchor distT="4294967295" distB="4294967295" distL="114300" distR="114300" simplePos="0" relativeHeight="251662336" behindDoc="0" locked="0" layoutInCell="1" allowOverlap="1" wp14:anchorId="7735CEBB" wp14:editId="1DDDF78B">
                 <wp:simplePos x="0" y="0"/>
                 <wp:positionH relativeFrom="column">
                   <wp:posOffset>512445</wp:posOffset>
@@ -4877,7 +4949,7 @@
         <mc:AlternateContent>
           <mc:Choice Requires="wps">
             <w:drawing>
-              <wp:anchor distT="4294967295" distB="4294967295" distL="114300" distR="114300" simplePos="0" relativeHeight="251665408" behindDoc="0" locked="0" layoutInCell="1" allowOverlap="1" wp14:anchorId="10DC42F3" wp14:editId="605F342A">
+              <wp:anchor distT="4294967295" distB="4294967295" distL="114300" distR="114300" simplePos="0" relativeHeight="251664384" behindDoc="0" locked="0" layoutInCell="1" allowOverlap="1" wp14:anchorId="10DC42F3" wp14:editId="605F342A">
                 <wp:simplePos x="0" y="0"/>
                 <wp:positionH relativeFrom="column">
                   <wp:posOffset>499110</wp:posOffset>
@@ -4960,7 +5032,7 @@
         <mc:AlternateContent>
           <mc:Choice Requires="wps">
             <w:drawing>
-              <wp:anchor distT="4294967295" distB="4294967295" distL="114300" distR="114300" simplePos="0" relativeHeight="251667456" behindDoc="0" locked="0" layoutInCell="1" allowOverlap="1" wp14:anchorId="6D012191" wp14:editId="0D547E6F">
+              <wp:anchor distT="4294967295" distB="4294967295" distL="114300" distR="114300" simplePos="0" relativeHeight="251665408" behindDoc="0" locked="0" layoutInCell="1" allowOverlap="1" wp14:anchorId="6D012191" wp14:editId="0D547E6F">
                 <wp:simplePos x="0" y="0"/>
                 <wp:positionH relativeFrom="column">
                   <wp:posOffset>499745</wp:posOffset>
@@ -5140,27 +5212,78 @@
     </w:p>
     <w:p>
       <w:pPr>
-        <w:rPr>
+        <w:spacing w:line="360" w:lineRule="auto"/>
+        <w:ind w:left="720"/>
+        <w:contextualSpacing/>
+        <w:rPr>
+          <w:rFonts w:ascii="Times New Roman" w:eastAsia="Times New Roman" w:hAnsi="Times New Roman" w:cs="Times New Roman"/>
+          <w:sz w:val="24"/>
+          <w:szCs w:val="24"/>
+        </w:rPr>
+      </w:pPr>
+    </w:p>
+    <w:p>
+      <w:pPr>
+        <w:pStyle w:val="ListParagraph"/>
+        <w:numPr>
+          <w:ilvl w:val="0"/>
+          <w:numId w:val="10"/>
+        </w:numPr>
+        <w:spacing w:line="360" w:lineRule="auto"/>
+        <w:rPr>
+          <w:rFonts w:ascii="Times New Roman" w:hAnsi="Times New Roman" w:cs="Times New Roman"/>
           <w:b/>
           <w:bCs/>
-        </w:rPr>
-      </w:pPr>
-    </w:p>
-    <w:p>
-      <w:pPr>
-        <w:rPr>
+          <w:color w:val="365F91" w:themeColor="accent1" w:themeShade="BF"/>
+          <w:sz w:val="28"/>
+          <w:szCs w:val="28"/>
+        </w:rPr>
+      </w:pPr>
+      <w:r>
+        <w:rPr>
+          <w:rFonts w:ascii="Times New Roman" w:hAnsi="Times New Roman" w:cs="Times New Roman"/>
           <w:b/>
           <w:bCs/>
-        </w:rPr>
-      </w:pPr>
-    </w:p>
-    <w:p>
-      <w:pPr>
-        <w:rPr>
+          <w:color w:val="365F91" w:themeColor="accent1" w:themeShade="BF"/>
+          <w:sz w:val="28"/>
+          <w:szCs w:val="28"/>
+        </w:rPr>
+        <w:t>GitHub Repo. Link</w:t>
+      </w:r>
+      <w:r>
+        <w:rPr>
+          <w:rFonts w:ascii="Times New Roman" w:hAnsi="Times New Roman" w:cs="Times New Roman"/>
           <w:b/>
           <w:bCs/>
-        </w:rPr>
-      </w:pPr>
+          <w:color w:val="365F91" w:themeColor="accent1" w:themeShade="BF"/>
+          <w:sz w:val="28"/>
+          <w:szCs w:val="28"/>
+        </w:rPr>
+        <w:t>:</w:t>
+      </w:r>
+    </w:p>
+    <w:p>
+      <w:pPr>
+        <w:spacing w:line="360" w:lineRule="auto"/>
+        <w:ind w:left="720"/>
+        <w:contextualSpacing/>
+        <w:rPr>
+          <w:rFonts w:ascii="Times New Roman" w:eastAsia="Times New Roman" w:hAnsi="Times New Roman" w:cs="Times New Roman"/>
+          <w:sz w:val="24"/>
+          <w:szCs w:val="24"/>
+        </w:rPr>
+      </w:pPr>
+      <w:hyperlink r:id="rId10" w:history="1">
+        <w:r>
+          <w:rPr>
+            <w:rStyle w:val="Hyperlink"/>
+            <w:rFonts w:ascii="Times New Roman" w:hAnsi="Times New Roman"/>
+            <w:sz w:val="24"/>
+            <w:szCs w:val="24"/>
+          </w:rPr>
+          <w:t>https://github.com/Agrapala/Automated_garage_door_opening_mechanism_for_authenticated_vehicles.git</w:t>
+        </w:r>
+      </w:hyperlink>
     </w:p>
     <w:p>
       <w:pPr>
@@ -5180,18 +5303,9 @@
           <w:szCs w:val="24"/>
         </w:rPr>
       </w:pPr>
-      <w:r>
-        <w:rPr>
-          <w:rFonts w:ascii="Times New Roman" w:hAnsi="Times New Roman" w:cs="Times New Roman"/>
-          <w:color w:val="000000" w:themeColor="text1"/>
-          <w:sz w:val="24"/>
-          <w:szCs w:val="24"/>
-        </w:rPr>
-        <w:t xml:space="preserve"> </w:t>
-      </w:r>
     </w:p>
     <w:sectPr>
-      <w:footerReference w:type="default" r:id="rId10"/>
+      <w:footerReference w:type="default" r:id="rId11"/>
       <w:pgSz w:w="12240" w:h="15840"/>
       <w:pgMar w:top="720" w:right="720" w:bottom="720" w:left="720" w:header="720" w:footer="720" w:gutter="0"/>
       <w:pgBorders w:offsetFrom="page">
@@ -7756,6 +7870,7 @@
   <w:style w:type="character" w:default="1" w:styleId="DefaultParagraphFont">
     <w:name w:val="Default Paragraph Font"/>
     <w:uiPriority w:val="1"/>
+    <w:semiHidden/>
     <w:unhideWhenUsed/>
   </w:style>
   <w:style w:type="table" w:default="1" w:styleId="TableNormal">

</xml_diff>